<commit_message>
Docx reader and writer: support row heads.
Reader: When `w:tblLook` has `w:firstColumn` set (or an equivalent bit
mask), we set row heads = 1 in the AST.

Writer: set `w:firstColumn` in `w:tblLook` when there are row
heads. (Word only allows one, so this is triggered by any number
of row heads > 0.)

Closes #9495.
</commit_message>
<xml_diff>
--- a/test/command/9358.docx
+++ b/test/command/9358.docx
@@ -55,7 +55,7 @@
       <w:tblPr>
         <w:tblStyle w:val="TableGrid"/>
         <w:tblW w:w="0" w:type="auto"/>
-        <w:tblLook w:val="04A0" w:firstRow="1" w:lastRow="0" w:firstColumn="1" w:lastColumn="0" w:noHBand="0" w:noVBand="1"/>
+        <w:tblLook w:val="0420" w:firstRow="1" w:lastRow="0" w:firstColumn="0" w:lastColumn="0" w:noHBand="0" w:noVBand="1"/>
       </w:tblPr>
       <w:tblGrid>
         <w:gridCol w:w="4531"/>
@@ -188,7 +188,7 @@
       <w:tblPr>
         <w:tblStyle w:val="TableGrid"/>
         <w:tblW w:w="0" w:type="auto"/>
-        <w:tblLook w:val="04A0" w:firstRow="1" w:lastRow="0" w:firstColumn="1" w:lastColumn="0" w:noHBand="0" w:noVBand="1"/>
+        <w:tblLook w:val="0420" w:firstRow="1" w:lastRow="0" w:firstColumn="0" w:lastColumn="0" w:noHBand="0" w:noVBand="1"/>
       </w:tblPr>
       <w:tblGrid>
         <w:gridCol w:w="4531"/>

</xml_diff>

<commit_message>
Revert "Docx reader and writer: support row heads."
This reverts commit cbe67b9602a736976ef6921aefbbc60d51c6755a.

Word sets `w:firstColumn="1"` by default for tables.  You have to find
the Table Design tab and explicitly uncheck "First Column" to make this
go away.  In most cases, I don't think writers intend to designate
the first column as a row head, so this commit is going to produce
unexpected results.  In addition, because of the table normalization
done by pandoc-type's `tableWith`, any table containing a colspanned
cell in the left-hand column will get broken if the first column is
designated a row head.  For these reasons it seems best to revert this
change, which was made in response to #9495.

Closes #10627.
</commit_message>
<xml_diff>
--- a/test/command/9358.docx
+++ b/test/command/9358.docx
@@ -55,7 +55,7 @@
       <w:tblPr>
         <w:tblStyle w:val="TableGrid"/>
         <w:tblW w:w="0" w:type="auto"/>
-        <w:tblLook w:val="0420" w:firstRow="1" w:lastRow="0" w:firstColumn="0" w:lastColumn="0" w:noHBand="0" w:noVBand="1"/>
+        <w:tblLook w:val="04A0" w:firstRow="1" w:lastRow="0" w:firstColumn="1" w:lastColumn="0" w:noHBand="0" w:noVBand="1"/>
       </w:tblPr>
       <w:tblGrid>
         <w:gridCol w:w="4531"/>
@@ -188,7 +188,7 @@
       <w:tblPr>
         <w:tblStyle w:val="TableGrid"/>
         <w:tblW w:w="0" w:type="auto"/>
-        <w:tblLook w:val="0420" w:firstRow="1" w:lastRow="0" w:firstColumn="0" w:lastColumn="0" w:noHBand="0" w:noVBand="1"/>
+        <w:tblLook w:val="04A0" w:firstRow="1" w:lastRow="0" w:firstColumn="1" w:lastColumn="0" w:noHBand="0" w:noVBand="1"/>
       </w:tblPr>
       <w:tblGrid>
         <w:gridCol w:w="4531"/>

</xml_diff>